<commit_message>
fixing typo template .docx
</commit_message>
<xml_diff>
--- a/word/mtsummit2025.docx
+++ b/word/mtsummit2025.docx
@@ -1,6 +1,6 @@
 
 <file path=word/document.xml><?xml version="1.0" encoding="utf-8"?>
-<w:document xmlns:wpc="http://schemas.microsoft.com/office/word/2010/wordprocessingCanvas" xmlns:cx="http://schemas.microsoft.com/office/drawing/2014/chartex" xmlns:cx1="http://schemas.microsoft.com/office/drawing/2015/9/8/chartex" xmlns:cx2="http://schemas.microsoft.com/office/drawing/2015/10/21/chartex" xmlns:cx3="http://schemas.microsoft.com/office/drawing/2016/5/9/chartex" xmlns:cx4="http://schemas.microsoft.com/office/drawing/2016/5/10/chartex" xmlns:cx5="http://schemas.microsoft.com/office/drawing/2016/5/11/chartex" xmlns:cx6="http://schemas.microsoft.com/office/drawing/2016/5/12/chartex" xmlns:cx7="http://schemas.microsoft.com/office/drawing/2016/5/13/chartex" xmlns:cx8="http://schemas.microsoft.com/office/drawing/2016/5/14/chartex" xmlns:mc="http://schemas.openxmlformats.org/markup-compatibility/2006" xmlns:aink="http://schemas.microsoft.com/office/drawing/2016/ink" xmlns:am3d="http://schemas.microsoft.com/office/drawing/2017/model3d" xmlns:o="urn:schemas-microsoft-com:office:office" xmlns:oel="http://schemas.microsoft.com/office/2019/extlst" xmlns:r="http://schemas.openxmlformats.org/officeDocument/2006/relationships" xmlns:m="http://schemas.openxmlformats.org/officeDocument/2006/math" xmlns:v="urn:schemas-microsoft-com:vml" xmlns:wp14="http://schemas.microsoft.com/office/word/2010/wordprocessingDrawing" xmlns:wp="http://schemas.openxmlformats.org/drawingml/2006/wordprocessingDrawing" xmlns:w10="urn:schemas-microsoft-com:office:word" xmlns:w="http://schemas.openxmlformats.org/wordprocessingml/2006/main" xmlns:w14="http://schemas.microsoft.com/office/word/2010/wordml" xmlns:w15="http://schemas.microsoft.com/office/word/2012/wordml" xmlns:w16cex="http://schemas.microsoft.com/office/word/2018/wordml/cex" xmlns:w16cid="http://schemas.microsoft.com/office/word/2016/wordml/cid" xmlns:w16="http://schemas.microsoft.com/office/word/2018/wordml" xmlns:w16du="http://schemas.microsoft.com/office/word/2023/wordml/word16du" xmlns:w16sdtdh="http://schemas.microsoft.com/office/word/2020/wordml/sdtdatahash" xmlns:w16se="http://schemas.microsoft.com/office/word/2015/wordml/symex" xmlns:wpg="http://schemas.microsoft.com/office/word/2010/wordprocessingGroup" xmlns:wpi="http://schemas.microsoft.com/office/word/2010/wordprocessingInk" xmlns:wne="http://schemas.microsoft.com/office/word/2006/wordml" xmlns:wps="http://schemas.microsoft.com/office/word/2010/wordprocessingShape" mc:Ignorable="w14 w15 w16se w16cid w16 w16cex w16sdtdh w16du wp14">
+<w:document xmlns:wpc="http://schemas.microsoft.com/office/word/2010/wordprocessingCanvas" xmlns:cx="http://schemas.microsoft.com/office/drawing/2014/chartex" xmlns:cx1="http://schemas.microsoft.com/office/drawing/2015/9/8/chartex" xmlns:cx2="http://schemas.microsoft.com/office/drawing/2015/10/21/chartex" xmlns:cx3="http://schemas.microsoft.com/office/drawing/2016/5/9/chartex" xmlns:cx4="http://schemas.microsoft.com/office/drawing/2016/5/10/chartex" xmlns:cx5="http://schemas.microsoft.com/office/drawing/2016/5/11/chartex" xmlns:cx6="http://schemas.microsoft.com/office/drawing/2016/5/12/chartex" xmlns:cx7="http://schemas.microsoft.com/office/drawing/2016/5/13/chartex" xmlns:cx8="http://schemas.microsoft.com/office/drawing/2016/5/14/chartex" xmlns:mc="http://schemas.openxmlformats.org/markup-compatibility/2006" xmlns:aink="http://schemas.microsoft.com/office/drawing/2016/ink" xmlns:am3d="http://schemas.microsoft.com/office/drawing/2017/model3d" xmlns:o="urn:schemas-microsoft-com:office:office" xmlns:r="http://schemas.openxmlformats.org/officeDocument/2006/relationships" xmlns:m="http://schemas.openxmlformats.org/officeDocument/2006/math" xmlns:v="urn:schemas-microsoft-com:vml" xmlns:wp14="http://schemas.microsoft.com/office/word/2010/wordprocessingDrawing" xmlns:wp="http://schemas.openxmlformats.org/drawingml/2006/wordprocessingDrawing" xmlns:w10="urn:schemas-microsoft-com:office:word" xmlns:w="http://schemas.openxmlformats.org/wordprocessingml/2006/main" xmlns:w14="http://schemas.microsoft.com/office/word/2010/wordml" xmlns:w15="http://schemas.microsoft.com/office/word/2012/wordml" xmlns:w16cid="http://schemas.microsoft.com/office/word/2016/wordml/cid" xmlns:w16se="http://schemas.microsoft.com/office/word/2015/wordml/symex" xmlns:wpg="http://schemas.microsoft.com/office/word/2010/wordprocessingGroup" xmlns:wpi="http://schemas.microsoft.com/office/word/2010/wordprocessingInk" xmlns:wne="http://schemas.microsoft.com/office/word/2006/wordml" xmlns:wps="http://schemas.microsoft.com/office/word/2010/wordprocessingShape" mc:Ignorable="w14 w15 w16se w16cid wp14">
   <w:body>
     <w:tbl>
       <w:tblPr>
@@ -347,7 +347,7 @@
                         <a:effectLst/>
                         <a:extLst>
                           <a:ext uri="{C572A759-6A51-4108-AA02-DFA0A04FC94B}">
-                            <ma14:wrappingTextBoxFlag xmlns="" xmlns:mo="http://schemas.microsoft.com/office/mac/office/2008/main" xmlns:mv="urn:schemas-microsoft-com:mac:vml" xmlns:o="urn:schemas-microsoft-com:office:office" xmlns:v="urn:schemas-microsoft-com:vml" xmlns:w10="urn:schemas-microsoft-com:office:word" xmlns:w="http://schemas.openxmlformats.org/wordprocessingml/2006/main" xmlns:ma14="http://schemas.microsoft.com/office/mac/drawingml/2011/main" xmlns:a14="http://schemas.microsoft.com/office/drawing/2010/main" xmlns:pic="http://schemas.openxmlformats.org/drawingml/2006/picture"/>
+                            <ma14:wrappingTextBoxFlag xmlns:pic="http://schemas.openxmlformats.org/drawingml/2006/picture" xmlns:a14="http://schemas.microsoft.com/office/drawing/2010/main" xmlns:ma14="http://schemas.microsoft.com/office/mac/drawingml/2011/main" xmlns:w="http://schemas.openxmlformats.org/wordprocessingml/2006/main" xmlns:w10="urn:schemas-microsoft-com:office:word" xmlns:v="urn:schemas-microsoft-com:vml" xmlns:o="urn:schemas-microsoft-com:office:office" xmlns:mv="urn:schemas-microsoft-com:mac:vml" xmlns:mo="http://schemas.microsoft.com/office/mac/office/2008/main" xmlns="" xmlns:w16sdtdh="http://schemas.microsoft.com/office/word/2020/wordml/sdtdatahash" xmlns:w16du="http://schemas.microsoft.com/office/word/2023/wordml/word16du" xmlns:w16="http://schemas.microsoft.com/office/word/2018/wordml" xmlns:w16cex="http://schemas.microsoft.com/office/word/2018/wordml/cex" xmlns:oel="http://schemas.microsoft.com/office/2019/extlst"/>
                           </a:ext>
                         </a:extLst>
                       </wps:spPr>
@@ -1211,27 +1211,14 @@
                             <w:r>
                               <w:t xml:space="preserve">Table </w:t>
                             </w:r>
-                            <w:r>
-                              <w:fldChar w:fldCharType="begin"/>
-                            </w:r>
-                            <w:r>
-                              <w:instrText xml:space="preserve"> SEQ Table \* ARABIC </w:instrText>
-                            </w:r>
-                            <w:r>
-                              <w:fldChar w:fldCharType="separate"/>
-                            </w:r>
-                            <w:r>
-                              <w:rPr>
-                                <w:noProof/>
-                              </w:rPr>
-                              <w:t>1</w:t>
-                            </w:r>
-                            <w:r>
-                              <w:rPr>
-                                <w:noProof/>
-                              </w:rPr>
-                              <w:fldChar w:fldCharType="end"/>
-                            </w:r>
+                            <w:fldSimple w:instr=" SEQ Table \* ARABIC ">
+                              <w:r>
+                                <w:rPr>
+                                  <w:noProof/>
+                                </w:rPr>
+                                <w:t>1</w:t>
+                              </w:r>
+                            </w:fldSimple>
                             <w:bookmarkEnd w:id="3"/>
                             <w:r>
                               <w:t>:  Font guide.</w:t>
@@ -1269,7 +1256,7 @@
                 <v:stroke joinstyle="miter"/>
                 <v:path gradientshapeok="t" o:connecttype="rect"/>
               </v:shapetype>
-              <v:shape id="Text Box 3" o:spid="_x0000_s1026" type="#_x0000_t202" style="position:absolute;left:0;text-align:left;margin-left:237.55pt;margin-top:147.4pt;width:212.4pt;height:190pt;z-index:251669504;visibility:visible;mso-wrap-style:square;mso-width-percent:0;mso-height-percent:0;mso-wrap-distance-left:9pt;mso-wrap-distance-top:0;mso-wrap-distance-right:9pt;mso-wrap-distance-bottom:0;mso-position-horizontal:absolute;mso-position-horizontal-relative:margin;mso-position-vertical:absolute;mso-position-vertical-relative:margin;mso-width-percent:0;mso-height-percent:0;mso-width-relative:margin;mso-height-relative:margin;v-text-anchor:top" o:gfxdata="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" filled="f" stroked="f">
+              <v:shape id="Text Box 3" o:spid="_x0000_s1026" type="#_x0000_t202" style="position:absolute;left:0;text-align:left;margin-left:237.55pt;margin-top:147.4pt;width:212.4pt;height:190pt;z-index:251669504;visibility:visible;mso-wrap-style:square;mso-width-percent:0;mso-height-percent:0;mso-wrap-distance-left:9pt;mso-wrap-distance-top:0;mso-wrap-distance-right:9pt;mso-wrap-distance-bottom:0;mso-position-horizontal:absolute;mso-position-horizontal-relative:margin;mso-position-vertical:absolute;mso-position-vertical-relative:margin;mso-width-percent:0;mso-height-percent:0;mso-width-relative:margin;mso-height-relative:margin;v-text-anchor:top" o:gfxdata="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" filled="f" stroked="f">
                 <v:textbox>
                   <w:txbxContent>
                     <w:tbl>
@@ -2116,27 +2103,14 @@
                       <w:r>
                         <w:t xml:space="preserve">Table </w:t>
                       </w:r>
-                      <w:r>
-                        <w:fldChar w:fldCharType="begin"/>
-                      </w:r>
-                      <w:r>
-                        <w:instrText xml:space="preserve"> SEQ Table \* ARABIC </w:instrText>
-                      </w:r>
-                      <w:r>
-                        <w:fldChar w:fldCharType="separate"/>
-                      </w:r>
-                      <w:r>
-                        <w:rPr>
-                          <w:noProof/>
-                        </w:rPr>
-                        <w:t>1</w:t>
-                      </w:r>
-                      <w:r>
-                        <w:rPr>
-                          <w:noProof/>
-                        </w:rPr>
-                        <w:fldChar w:fldCharType="end"/>
-                      </w:r>
+                      <w:fldSimple w:instr=" SEQ Table \* ARABIC ">
+                        <w:r>
+                          <w:rPr>
+                            <w:noProof/>
+                          </w:rPr>
+                          <w:t>1</w:t>
+                        </w:r>
+                      </w:fldSimple>
                       <w:bookmarkEnd w:id="4"/>
                       <w:r>
                         <w:t>:  Font guide.</w:t>
@@ -2352,7 +2326,21 @@
         <w:rPr>
           <w:rStyle w:val="ACLCodeChar"/>
         </w:rPr>
-        <w:t>mtsummit25</w:t>
+        <w:t>mtsummit</w:t>
+      </w:r>
+      <w:r>
+        <w:rPr>
+          <w:rStyle w:val="ACLCodeChar"/>
+        </w:rPr>
+        <w:t>20</w:t>
+      </w:r>
+      <w:bookmarkStart w:id="9" w:name="_GoBack"/>
+      <w:bookmarkEnd w:id="9"/>
+      <w:r>
+        <w:rPr>
+          <w:rStyle w:val="ACLCodeChar"/>
+        </w:rPr>
+        <w:t>25</w:t>
       </w:r>
       <w:r>
         <w:rPr>
@@ -2401,16 +2389,11 @@
       <w:pPr>
         <w:pStyle w:val="ACLSection"/>
       </w:pPr>
-      <w:bookmarkStart w:id="9" w:name="OLE_LINK17"/>
-      <w:bookmarkStart w:id="10" w:name="OLE_LINK18"/>
-      <w:proofErr w:type="spellStart"/>
-      <w:r>
-        <w:t>q</w:t>
-      </w:r>
+      <w:bookmarkStart w:id="10" w:name="OLE_LINK17"/>
+      <w:bookmarkStart w:id="11" w:name="OLE_LINK18"/>
       <w:r>
         <w:t>Versions</w:t>
       </w:r>
-      <w:proofErr w:type="spellEnd"/>
     </w:p>
     <w:p>
       <w:pPr>
@@ -2446,8 +2429,8 @@
         <w:t xml:space="preserve">nstructions </w:t>
       </w:r>
     </w:p>
-    <w:bookmarkEnd w:id="9"/>
     <w:bookmarkEnd w:id="10"/>
+    <w:bookmarkEnd w:id="11"/>
     <w:p>
       <w:pPr>
         <w:pStyle w:val="ACLSubsection"/>
@@ -2461,8 +2444,8 @@
         <w:pStyle w:val="ACLTextFirstLine"/>
         <w:ind w:firstLine="0"/>
       </w:pPr>
-      <w:bookmarkStart w:id="11" w:name="OLE_LINK1"/>
-      <w:bookmarkStart w:id="12" w:name="OLE_LINK2"/>
+      <w:bookmarkStart w:id="12" w:name="OLE_LINK1"/>
+      <w:bookmarkStart w:id="13" w:name="OLE_LINK2"/>
       <w:r>
         <w:t>Lines should be justified, with even spa</w:t>
       </w:r>
@@ -2549,8 +2532,8 @@
       <w:r>
         <w:t>. Go to Format, Document, Page Setup, and ensure A4 is selected.</w:t>
       </w:r>
-      <w:bookmarkEnd w:id="11"/>
       <w:bookmarkEnd w:id="12"/>
+      <w:bookmarkEnd w:id="13"/>
     </w:p>
     <w:p>
       <w:pPr>
@@ -2718,8 +2701,8 @@
       <w:r>
         <w:t>In this Word template, the rule is displayed only in the left margin, using the “Line Numbers” feature (available under Layout / Line Numbers / Continuous).</w:t>
       </w:r>
-      <w:bookmarkStart w:id="13" w:name="TheFirstPage"/>
-      <w:bookmarkEnd w:id="13"/>
+      <w:bookmarkStart w:id="14" w:name="TheFirstPage"/>
+      <w:bookmarkEnd w:id="14"/>
       <w:r>
         <w:t xml:space="preserve"> The ruler should be disabled for the final copy. You may find the ruler for the right column is clipped by the left-column text in MS Word, but we have found that when a PDF is generated, it displays correctly.</w:t>
       </w:r>
@@ -3078,33 +3061,20 @@
                 <w:b/>
               </w:rPr>
             </w:pPr>
-            <w:bookmarkStart w:id="14" w:name="_Ref432549843"/>
-            <w:bookmarkStart w:id="15" w:name="_Ref432537908"/>
+            <w:bookmarkStart w:id="15" w:name="_Ref432549843"/>
+            <w:bookmarkStart w:id="16" w:name="_Ref432537908"/>
             <w:r>
               <w:t xml:space="preserve">Figure </w:t>
             </w:r>
-            <w:r>
-              <w:fldChar w:fldCharType="begin"/>
-            </w:r>
-            <w:r>
-              <w:instrText xml:space="preserve"> SEQ Figure \* ARABIC </w:instrText>
-            </w:r>
-            <w:r>
-              <w:fldChar w:fldCharType="separate"/>
-            </w:r>
-            <w:r>
-              <w:rPr>
-                <w:noProof/>
-              </w:rPr>
-              <w:t>1</w:t>
-            </w:r>
-            <w:r>
-              <w:rPr>
-                <w:noProof/>
-              </w:rPr>
-              <w:fldChar w:fldCharType="end"/>
-            </w:r>
-            <w:bookmarkEnd w:id="14"/>
+            <w:fldSimple w:instr=" SEQ Figure \* ARABIC ">
+              <w:r>
+                <w:rPr>
+                  <w:noProof/>
+                </w:rPr>
+                <w:t>1</w:t>
+              </w:r>
+            </w:fldSimple>
+            <w:bookmarkEnd w:id="15"/>
             <w:r>
               <w:t xml:space="preserve">: </w:t>
             </w:r>
@@ -3117,7 +3087,7 @@
               </w:rPr>
               <w:t>.</w:t>
             </w:r>
-            <w:bookmarkEnd w:id="15"/>
+            <w:bookmarkEnd w:id="16"/>
           </w:p>
         </w:tc>
       </w:tr>
@@ -3241,14 +3211,14 @@
       <w:pPr>
         <w:pStyle w:val="ACLSubsection"/>
       </w:pPr>
-      <w:bookmarkStart w:id="16" w:name="OLE_LINK29"/>
-      <w:bookmarkStart w:id="17" w:name="OLE_LINK30"/>
+      <w:bookmarkStart w:id="17" w:name="OLE_LINK29"/>
+      <w:bookmarkStart w:id="18" w:name="OLE_LINK30"/>
       <w:r>
         <w:t>Citations</w:t>
       </w:r>
     </w:p>
-    <w:bookmarkEnd w:id="16"/>
     <w:bookmarkEnd w:id="17"/>
+    <w:bookmarkEnd w:id="18"/>
     <w:p>
       <w:pPr>
         <w:pStyle w:val="ACLText"/>
@@ -3266,14 +3236,14 @@
         </w:numPr>
         <w:ind w:left="562" w:hanging="562"/>
       </w:pPr>
-      <w:bookmarkStart w:id="18" w:name="OLE_LINK27"/>
-      <w:bookmarkStart w:id="19" w:name="OLE_LINK28"/>
+      <w:bookmarkStart w:id="19" w:name="OLE_LINK27"/>
+      <w:bookmarkStart w:id="20" w:name="OLE_LINK28"/>
       <w:r>
         <w:t>Equations</w:t>
       </w:r>
     </w:p>
-    <w:bookmarkEnd w:id="18"/>
     <w:bookmarkEnd w:id="19"/>
+    <w:bookmarkEnd w:id="20"/>
     <w:p>
       <w:pPr>
         <w:pStyle w:val="ACLText"/>
@@ -3330,7 +3300,7 @@
         <w:tab/>
         <w:t>(</w:t>
       </w:r>
-      <w:bookmarkStart w:id="20" w:name="eq1"/>
+      <w:bookmarkStart w:id="21" w:name="eq1"/>
       <w:r>
         <w:fldChar w:fldCharType="begin"/>
       </w:r>
@@ -3349,7 +3319,7 @@
       <w:r>
         <w:fldChar w:fldCharType="end"/>
       </w:r>
-      <w:bookmarkEnd w:id="20"/>
+      <w:bookmarkEnd w:id="21"/>
       <w:r>
         <w:t>)</w:t>
       </w:r>
@@ -3740,21 +3710,21 @@
       <w:r>
         <w:t>.</w:t>
       </w:r>
-      <w:bookmarkStart w:id="21" w:name="SecSubmittedToCamera"/>
-      <w:bookmarkEnd w:id="21"/>
+      <w:bookmarkStart w:id="22" w:name="SecSubmittedToCamera"/>
+      <w:bookmarkEnd w:id="22"/>
     </w:p>
     <w:p>
       <w:pPr>
         <w:pStyle w:val="ACLSubsection"/>
       </w:pPr>
-      <w:bookmarkStart w:id="22" w:name="OLE_LINK25"/>
-      <w:bookmarkStart w:id="23" w:name="OLE_LINK26"/>
+      <w:bookmarkStart w:id="23" w:name="OLE_LINK25"/>
+      <w:bookmarkStart w:id="24" w:name="OLE_LINK26"/>
       <w:r>
         <w:t>Appendices</w:t>
       </w:r>
     </w:p>
-    <w:bookmarkEnd w:id="22"/>
     <w:bookmarkEnd w:id="23"/>
+    <w:bookmarkEnd w:id="24"/>
     <w:p>
       <w:pPr>
         <w:pStyle w:val="ACLText"/>
@@ -3830,20 +3800,20 @@
         </w:numPr>
         <w:ind w:left="403" w:hanging="403"/>
       </w:pPr>
-      <w:bookmarkStart w:id="24" w:name="Sec3"/>
-      <w:bookmarkStart w:id="25" w:name="LengthOfSubmission"/>
-      <w:bookmarkEnd w:id="24"/>
+      <w:bookmarkStart w:id="25" w:name="Sec3"/>
+      <w:bookmarkStart w:id="26" w:name="LengthOfSubmission"/>
       <w:bookmarkEnd w:id="25"/>
+      <w:bookmarkEnd w:id="26"/>
       <w:r>
         <w:t xml:space="preserve">MS Word </w:t>
       </w:r>
-      <w:bookmarkStart w:id="26" w:name="OLE_LINK23"/>
-      <w:bookmarkStart w:id="27" w:name="OLE_LINK24"/>
+      <w:bookmarkStart w:id="27" w:name="OLE_LINK23"/>
+      <w:bookmarkStart w:id="28" w:name="OLE_LINK24"/>
       <w:r>
         <w:t xml:space="preserve">STREAM </w:t>
       </w:r>
-      <w:bookmarkEnd w:id="26"/>
       <w:bookmarkEnd w:id="27"/>
+      <w:bookmarkEnd w:id="28"/>
       <w:r>
         <w:t>Tools</w:t>
       </w:r>
@@ -3915,7 +3885,7 @@
       <w:pPr>
         <w:pStyle w:val="ACLReferencesText"/>
       </w:pPr>
-      <w:bookmarkStart w:id="28" w:name="AhoUllman72"/>
+      <w:bookmarkStart w:id="29" w:name="AhoUllman72"/>
       <w:r>
         <w:t xml:space="preserve">Alfred. V. Aho and Jeffrey D. Ullman. 1972. </w:t>
       </w:r>
@@ -3934,8 +3904,8 @@
       <w:pPr>
         <w:pStyle w:val="ACLReferencesText"/>
       </w:pPr>
-      <w:bookmarkStart w:id="29" w:name="APA83"/>
-      <w:bookmarkEnd w:id="28"/>
+      <w:bookmarkStart w:id="30" w:name="APA83"/>
+      <w:bookmarkEnd w:id="29"/>
       <w:r>
         <w:t xml:space="preserve">American Psychological Association. 1983. </w:t>
       </w:r>
@@ -3956,9 +3926,9 @@
           <w:lang w:eastAsia="en-US"/>
         </w:rPr>
       </w:pPr>
-      <w:bookmarkStart w:id="30" w:name="Ashok1981"/>
-      <w:bookmarkStart w:id="31" w:name="ChandraEtAl1981"/>
-      <w:bookmarkEnd w:id="29"/>
+      <w:bookmarkStart w:id="31" w:name="Ashok1981"/>
+      <w:bookmarkStart w:id="32" w:name="ChandraEtAl1981"/>
+      <w:bookmarkEnd w:id="30"/>
       <w:r>
         <w:t>Ashok K. Chandra, Dexter C. Kozen, and Larry J.</w:t>
       </w:r>
@@ -4005,7 +3975,7 @@
         </w:rPr>
         <w:t>.</w:t>
       </w:r>
-      <w:bookmarkEnd w:id="30"/>
+      <w:bookmarkEnd w:id="31"/>
       <w:r>
         <w:rPr>
           <w:lang w:eastAsia="en-US"/>
@@ -4017,9 +3987,9 @@
       <w:pPr>
         <w:pStyle w:val="ACLReferencesText"/>
       </w:pPr>
-      <w:bookmarkStart w:id="32" w:name="ACM83"/>
-      <w:bookmarkStart w:id="33" w:name="Gusfield1997"/>
-      <w:bookmarkEnd w:id="31"/>
+      <w:bookmarkStart w:id="33" w:name="ACM83"/>
+      <w:bookmarkStart w:id="34" w:name="Gusfield1997"/>
+      <w:bookmarkEnd w:id="32"/>
       <w:r>
         <w:t xml:space="preserve">Association for Computing Machinery. 1983. </w:t>
       </w:r>
@@ -4045,9 +4015,9 @@
           <w:lang w:eastAsia="en-US"/>
         </w:rPr>
       </w:pPr>
-      <w:bookmarkStart w:id="34" w:name="GoodmanEtAl2016"/>
-      <w:bookmarkStart w:id="35" w:name="James2016"/>
-      <w:bookmarkEnd w:id="32"/>
+      <w:bookmarkStart w:id="35" w:name="GoodmanEtAl2016"/>
+      <w:bookmarkStart w:id="36" w:name="James2016"/>
+      <w:bookmarkEnd w:id="33"/>
       <w:r>
         <w:rPr>
           <w:lang w:eastAsia="en-US"/>
@@ -4131,8 +4101,8 @@
         <w:t xml:space="preserve">. </w:t>
       </w:r>
     </w:p>
-    <w:bookmarkEnd w:id="34"/>
     <w:bookmarkEnd w:id="35"/>
+    <w:bookmarkEnd w:id="36"/>
     <w:p>
       <w:pPr>
         <w:pStyle w:val="ACLReferencesText"/>
@@ -4170,7 +4140,7 @@
           <w:lang w:eastAsia="en-US"/>
         </w:rPr>
       </w:pPr>
-      <w:bookmarkStart w:id="36" w:name="Harper2014"/>
+      <w:bookmarkStart w:id="37" w:name="Harper2014"/>
       <w:r>
         <w:rPr>
           <w:lang w:eastAsia="en-US"/>
@@ -4227,8 +4197,8 @@
         <w:t xml:space="preserve"> </w:t>
       </w:r>
     </w:p>
-    <w:bookmarkEnd w:id="33"/>
-    <w:bookmarkEnd w:id="36"/>
+    <w:bookmarkEnd w:id="34"/>
+    <w:bookmarkEnd w:id="37"/>
     <w:p>
       <w:pPr>
         <w:pStyle w:val="ACLReferencesText"/>
@@ -4316,7 +4286,7 @@
       <w:pPr>
         <w:pStyle w:val="ACLReferencesText"/>
       </w:pPr>
-      <w:bookmarkStart w:id="37" w:name="Mohammad2015"/>
+      <w:bookmarkStart w:id="38" w:name="Mohammad2015"/>
       <w:r>
         <w:t>Mohammad Sadegh Rasooli and Joel R. Tetreault.</w:t>
       </w:r>
@@ -4367,7 +4337,7 @@
       <w:r>
         <w:t>arXiv:1503.06733. Version 2</w:t>
       </w:r>
-      <w:bookmarkEnd w:id="37"/>
+      <w:bookmarkEnd w:id="38"/>
     </w:p>
     <w:p>
       <w:pPr>
@@ -4377,12 +4347,12 @@
           <w:numId w:val="5"/>
         </w:numPr>
       </w:pPr>
-      <w:bookmarkStart w:id="38" w:name="_Ref21520398"/>
-      <w:bookmarkStart w:id="39" w:name="_Ref344944678"/>
+      <w:bookmarkStart w:id="39" w:name="_Ref21520398"/>
+      <w:bookmarkStart w:id="40" w:name="_Ref344944678"/>
       <w:r>
         <w:t>Appendices</w:t>
       </w:r>
-      <w:bookmarkEnd w:id="38"/>
+      <w:bookmarkEnd w:id="39"/>
     </w:p>
     <w:p>
       <w:pPr>
@@ -4401,12 +4371,12 @@
           <w:numId w:val="5"/>
         </w:numPr>
       </w:pPr>
-      <w:bookmarkStart w:id="40" w:name="_Ref523208225"/>
+      <w:bookmarkStart w:id="41" w:name="_Ref523208225"/>
       <w:r>
         <w:t>Supplementary Material</w:t>
       </w:r>
-      <w:bookmarkEnd w:id="39"/>
       <w:bookmarkEnd w:id="40"/>
+      <w:bookmarkEnd w:id="41"/>
     </w:p>
     <w:p>
       <w:pPr>
@@ -4457,7 +4427,7 @@
                         <a:effectLst/>
                         <a:extLst>
                           <a:ext uri="{C572A759-6A51-4108-AA02-DFA0A04FC94B}">
-                            <ma14:wrappingTextBoxFlag xmlns="" xmlns:mo="http://schemas.microsoft.com/office/mac/office/2008/main" xmlns:mv="urn:schemas-microsoft-com:mac:vml" xmlns:o="urn:schemas-microsoft-com:office:office" xmlns:v="urn:schemas-microsoft-com:vml" xmlns:w10="urn:schemas-microsoft-com:office:word" xmlns:w="http://schemas.openxmlformats.org/wordprocessingml/2006/main" xmlns:ma14="http://schemas.microsoft.com/office/mac/drawingml/2011/main" xmlns:a14="http://schemas.microsoft.com/office/drawing/2010/main" xmlns:pic="http://schemas.openxmlformats.org/drawingml/2006/picture"/>
+                            <ma14:wrappingTextBoxFlag xmlns:pic="http://schemas.openxmlformats.org/drawingml/2006/picture" xmlns:a14="http://schemas.microsoft.com/office/drawing/2010/main" xmlns:ma14="http://schemas.microsoft.com/office/mac/drawingml/2011/main" xmlns:w="http://schemas.openxmlformats.org/wordprocessingml/2006/main" xmlns:w10="urn:schemas-microsoft-com:office:word" xmlns:v="urn:schemas-microsoft-com:vml" xmlns:o="urn:schemas-microsoft-com:office:office" xmlns:mv="urn:schemas-microsoft-com:mac:vml" xmlns:mo="http://schemas.microsoft.com/office/mac/office/2008/main" xmlns="" xmlns:w16sdtdh="http://schemas.microsoft.com/office/word/2020/wordml/sdtdatahash" xmlns:w16du="http://schemas.microsoft.com/office/word/2023/wordml/word16du" xmlns:w16="http://schemas.microsoft.com/office/word/2018/wordml" xmlns:w16cex="http://schemas.microsoft.com/office/word/2018/wordml/cex" xmlns:oel="http://schemas.microsoft.com/office/2019/extlst"/>
                           </a:ext>
                         </a:extLst>
                       </wps:spPr>
@@ -4504,7 +4474,7 @@
           </mc:Choice>
           <mc:Fallback>
             <w:pict>
-              <v:shape w14:anchorId="1590DA84" id="Text Box 20" o:spid="_x0000_s1027" type="#_x0000_t202" style="position:absolute;left:0;text-align:left;margin-left:496.5pt;margin-top:-12.8pt;width:39pt;height:10in;z-index:-251649024;visibility:visible;mso-wrap-style:square;mso-width-percent:0;mso-height-percent:0;mso-wrap-distance-left:9pt;mso-wrap-distance-top:0;mso-wrap-distance-right:9pt;mso-wrap-distance-bottom:0;mso-position-horizontal:absolute;mso-position-horizontal-relative:margin;mso-position-vertical:absolute;mso-position-vertical-relative:margin;mso-width-percent:0;mso-height-percent:0;mso-width-relative:margin;mso-height-relative:margin;v-text-anchor:top" o:gfxdata="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" filled="f" stroked="f">
+              <v:shape w14:anchorId="1590DA84" id="Text Box 20" o:spid="_x0000_s1027" type="#_x0000_t202" style="position:absolute;left:0;text-align:left;margin-left:496.5pt;margin-top:-12.8pt;width:39pt;height:10in;z-index:-251649024;visibility:visible;mso-wrap-style:square;mso-width-percent:0;mso-height-percent:0;mso-wrap-distance-left:9pt;mso-wrap-distance-top:0;mso-wrap-distance-right:9pt;mso-wrap-distance-bottom:0;mso-position-horizontal:absolute;mso-position-horizontal-relative:margin;mso-position-vertical:absolute;mso-position-vertical-relative:margin;mso-width-percent:0;mso-height-percent:0;mso-width-relative:margin;mso-height-relative:margin;v-text-anchor:top" o:gfxdata="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" filled="f" stroked="f">
                 <v:textbox>
                   <w:txbxContent>
                     <w:p>
@@ -4535,7 +4505,7 @@
 </file>
 
 <file path=word/endnotes.xml><?xml version="1.0" encoding="utf-8"?>
-<w:endnotes xmlns:wpc="http://schemas.microsoft.com/office/word/2010/wordprocessingCanvas" xmlns:cx="http://schemas.microsoft.com/office/drawing/2014/chartex" xmlns:cx1="http://schemas.microsoft.com/office/drawing/2015/9/8/chartex" xmlns:cx2="http://schemas.microsoft.com/office/drawing/2015/10/21/chartex" xmlns:cx3="http://schemas.microsoft.com/office/drawing/2016/5/9/chartex" xmlns:cx4="http://schemas.microsoft.com/office/drawing/2016/5/10/chartex" xmlns:cx5="http://schemas.microsoft.com/office/drawing/2016/5/11/chartex" xmlns:cx6="http://schemas.microsoft.com/office/drawing/2016/5/12/chartex" xmlns:cx7="http://schemas.microsoft.com/office/drawing/2016/5/13/chartex" xmlns:cx8="http://schemas.microsoft.com/office/drawing/2016/5/14/chartex" xmlns:mc="http://schemas.openxmlformats.org/markup-compatibility/2006" xmlns:aink="http://schemas.microsoft.com/office/drawing/2016/ink" xmlns:am3d="http://schemas.microsoft.com/office/drawing/2017/model3d" xmlns:o="urn:schemas-microsoft-com:office:office" xmlns:oel="http://schemas.microsoft.com/office/2019/extlst" xmlns:r="http://schemas.openxmlformats.org/officeDocument/2006/relationships" xmlns:m="http://schemas.openxmlformats.org/officeDocument/2006/math" xmlns:v="urn:schemas-microsoft-com:vml" xmlns:wp14="http://schemas.microsoft.com/office/word/2010/wordprocessingDrawing" xmlns:wp="http://schemas.openxmlformats.org/drawingml/2006/wordprocessingDrawing" xmlns:w10="urn:schemas-microsoft-com:office:word" xmlns:w="http://schemas.openxmlformats.org/wordprocessingml/2006/main" xmlns:w14="http://schemas.microsoft.com/office/word/2010/wordml" xmlns:w15="http://schemas.microsoft.com/office/word/2012/wordml" xmlns:w16cex="http://schemas.microsoft.com/office/word/2018/wordml/cex" xmlns:w16cid="http://schemas.microsoft.com/office/word/2016/wordml/cid" xmlns:w16="http://schemas.microsoft.com/office/word/2018/wordml" xmlns:w16du="http://schemas.microsoft.com/office/word/2023/wordml/word16du" xmlns:w16sdtdh="http://schemas.microsoft.com/office/word/2020/wordml/sdtdatahash" xmlns:w16se="http://schemas.microsoft.com/office/word/2015/wordml/symex" xmlns:wpg="http://schemas.microsoft.com/office/word/2010/wordprocessingGroup" xmlns:wpi="http://schemas.microsoft.com/office/word/2010/wordprocessingInk" xmlns:wne="http://schemas.microsoft.com/office/word/2006/wordml" xmlns:wps="http://schemas.microsoft.com/office/word/2010/wordprocessingShape" mc:Ignorable="w14 w15 w16se w16cid w16 w16cex w16sdtdh w16du wp14">
+<w:endnotes xmlns:wpc="http://schemas.microsoft.com/office/word/2010/wordprocessingCanvas" xmlns:cx="http://schemas.microsoft.com/office/drawing/2014/chartex" xmlns:cx1="http://schemas.microsoft.com/office/drawing/2015/9/8/chartex" xmlns:cx2="http://schemas.microsoft.com/office/drawing/2015/10/21/chartex" xmlns:cx3="http://schemas.microsoft.com/office/drawing/2016/5/9/chartex" xmlns:cx4="http://schemas.microsoft.com/office/drawing/2016/5/10/chartex" xmlns:cx5="http://schemas.microsoft.com/office/drawing/2016/5/11/chartex" xmlns:cx6="http://schemas.microsoft.com/office/drawing/2016/5/12/chartex" xmlns:cx7="http://schemas.microsoft.com/office/drawing/2016/5/13/chartex" xmlns:cx8="http://schemas.microsoft.com/office/drawing/2016/5/14/chartex" xmlns:mc="http://schemas.openxmlformats.org/markup-compatibility/2006" xmlns:aink="http://schemas.microsoft.com/office/drawing/2016/ink" xmlns:am3d="http://schemas.microsoft.com/office/drawing/2017/model3d" xmlns:o="urn:schemas-microsoft-com:office:office" xmlns:r="http://schemas.openxmlformats.org/officeDocument/2006/relationships" xmlns:m="http://schemas.openxmlformats.org/officeDocument/2006/math" xmlns:v="urn:schemas-microsoft-com:vml" xmlns:wp14="http://schemas.microsoft.com/office/word/2010/wordprocessingDrawing" xmlns:wp="http://schemas.openxmlformats.org/drawingml/2006/wordprocessingDrawing" xmlns:w10="urn:schemas-microsoft-com:office:word" xmlns:w="http://schemas.openxmlformats.org/wordprocessingml/2006/main" xmlns:w14="http://schemas.microsoft.com/office/word/2010/wordml" xmlns:w15="http://schemas.microsoft.com/office/word/2012/wordml" xmlns:w16cid="http://schemas.microsoft.com/office/word/2016/wordml/cid" xmlns:w16se="http://schemas.microsoft.com/office/word/2015/wordml/symex" xmlns:wpg="http://schemas.microsoft.com/office/word/2010/wordprocessingGroup" xmlns:wpi="http://schemas.microsoft.com/office/word/2010/wordprocessingInk" xmlns:wne="http://schemas.microsoft.com/office/word/2006/wordml" xmlns:wps="http://schemas.microsoft.com/office/word/2010/wordprocessingShape" mc:Ignorable="w14 w15 w16se w16cid wp14">
   <w:endnote w:type="separator" w:id="-1">
     <w:p>
       <w:pPr>
@@ -4567,7 +4537,7 @@
 </file>
 
 <file path=word/footer1.xml><?xml version="1.0" encoding="utf-8"?>
-<w:ftr xmlns:wpc="http://schemas.microsoft.com/office/word/2010/wordprocessingCanvas" xmlns:cx="http://schemas.microsoft.com/office/drawing/2014/chartex" xmlns:cx1="http://schemas.microsoft.com/office/drawing/2015/9/8/chartex" xmlns:cx2="http://schemas.microsoft.com/office/drawing/2015/10/21/chartex" xmlns:cx3="http://schemas.microsoft.com/office/drawing/2016/5/9/chartex" xmlns:cx4="http://schemas.microsoft.com/office/drawing/2016/5/10/chartex" xmlns:cx5="http://schemas.microsoft.com/office/drawing/2016/5/11/chartex" xmlns:cx6="http://schemas.microsoft.com/office/drawing/2016/5/12/chartex" xmlns:cx7="http://schemas.microsoft.com/office/drawing/2016/5/13/chartex" xmlns:cx8="http://schemas.microsoft.com/office/drawing/2016/5/14/chartex" xmlns:mc="http://schemas.openxmlformats.org/markup-compatibility/2006" xmlns:aink="http://schemas.microsoft.com/office/drawing/2016/ink" xmlns:am3d="http://schemas.microsoft.com/office/drawing/2017/model3d" xmlns:o="urn:schemas-microsoft-com:office:office" xmlns:oel="http://schemas.microsoft.com/office/2019/extlst" xmlns:r="http://schemas.openxmlformats.org/officeDocument/2006/relationships" xmlns:m="http://schemas.openxmlformats.org/officeDocument/2006/math" xmlns:v="urn:schemas-microsoft-com:vml" xmlns:wp14="http://schemas.microsoft.com/office/word/2010/wordprocessingDrawing" xmlns:wp="http://schemas.openxmlformats.org/drawingml/2006/wordprocessingDrawing" xmlns:w10="urn:schemas-microsoft-com:office:word" xmlns:w="http://schemas.openxmlformats.org/wordprocessingml/2006/main" xmlns:w14="http://schemas.microsoft.com/office/word/2010/wordml" xmlns:w15="http://schemas.microsoft.com/office/word/2012/wordml" xmlns:w16cex="http://schemas.microsoft.com/office/word/2018/wordml/cex" xmlns:w16cid="http://schemas.microsoft.com/office/word/2016/wordml/cid" xmlns:w16="http://schemas.microsoft.com/office/word/2018/wordml" xmlns:w16du="http://schemas.microsoft.com/office/word/2023/wordml/word16du" xmlns:w16sdtdh="http://schemas.microsoft.com/office/word/2020/wordml/sdtdatahash" xmlns:w16se="http://schemas.microsoft.com/office/word/2015/wordml/symex" xmlns:wpg="http://schemas.microsoft.com/office/word/2010/wordprocessingGroup" xmlns:wpi="http://schemas.microsoft.com/office/word/2010/wordprocessingInk" xmlns:wne="http://schemas.microsoft.com/office/word/2006/wordml" xmlns:wps="http://schemas.microsoft.com/office/word/2010/wordprocessingShape" mc:Ignorable="w14 w15 w16se w16cid w16 w16cex w16sdtdh w16du wp14">
+<w:ftr xmlns:wpc="http://schemas.microsoft.com/office/word/2010/wordprocessingCanvas" xmlns:cx="http://schemas.microsoft.com/office/drawing/2014/chartex" xmlns:cx1="http://schemas.microsoft.com/office/drawing/2015/9/8/chartex" xmlns:cx2="http://schemas.microsoft.com/office/drawing/2015/10/21/chartex" xmlns:cx3="http://schemas.microsoft.com/office/drawing/2016/5/9/chartex" xmlns:cx4="http://schemas.microsoft.com/office/drawing/2016/5/10/chartex" xmlns:cx5="http://schemas.microsoft.com/office/drawing/2016/5/11/chartex" xmlns:cx6="http://schemas.microsoft.com/office/drawing/2016/5/12/chartex" xmlns:cx7="http://schemas.microsoft.com/office/drawing/2016/5/13/chartex" xmlns:cx8="http://schemas.microsoft.com/office/drawing/2016/5/14/chartex" xmlns:mc="http://schemas.openxmlformats.org/markup-compatibility/2006" xmlns:aink="http://schemas.microsoft.com/office/drawing/2016/ink" xmlns:am3d="http://schemas.microsoft.com/office/drawing/2017/model3d" xmlns:o="urn:schemas-microsoft-com:office:office" xmlns:r="http://schemas.openxmlformats.org/officeDocument/2006/relationships" xmlns:m="http://schemas.openxmlformats.org/officeDocument/2006/math" xmlns:v="urn:schemas-microsoft-com:vml" xmlns:wp14="http://schemas.microsoft.com/office/word/2010/wordprocessingDrawing" xmlns:wp="http://schemas.openxmlformats.org/drawingml/2006/wordprocessingDrawing" xmlns:w10="urn:schemas-microsoft-com:office:word" xmlns:w="http://schemas.openxmlformats.org/wordprocessingml/2006/main" xmlns:w14="http://schemas.microsoft.com/office/word/2010/wordml" xmlns:w15="http://schemas.microsoft.com/office/word/2012/wordml" xmlns:w16cid="http://schemas.microsoft.com/office/word/2016/wordml/cid" xmlns:w16se="http://schemas.microsoft.com/office/word/2015/wordml/symex" xmlns:wpg="http://schemas.microsoft.com/office/word/2010/wordprocessingGroup" xmlns:wpi="http://schemas.microsoft.com/office/word/2010/wordprocessingInk" xmlns:wne="http://schemas.microsoft.com/office/word/2006/wordml" xmlns:wps="http://schemas.microsoft.com/office/word/2010/wordprocessingShape" mc:Ignorable="w14 w15 w16se w16cid wp14">
   <w:p>
     <w:pPr>
       <w:pStyle w:val="Footer"/>
@@ -4578,7 +4548,7 @@
 </file>
 
 <file path=word/footnotes.xml><?xml version="1.0" encoding="utf-8"?>
-<w:footnotes xmlns:wpc="http://schemas.microsoft.com/office/word/2010/wordprocessingCanvas" xmlns:cx="http://schemas.microsoft.com/office/drawing/2014/chartex" xmlns:cx1="http://schemas.microsoft.com/office/drawing/2015/9/8/chartex" xmlns:cx2="http://schemas.microsoft.com/office/drawing/2015/10/21/chartex" xmlns:cx3="http://schemas.microsoft.com/office/drawing/2016/5/9/chartex" xmlns:cx4="http://schemas.microsoft.com/office/drawing/2016/5/10/chartex" xmlns:cx5="http://schemas.microsoft.com/office/drawing/2016/5/11/chartex" xmlns:cx6="http://schemas.microsoft.com/office/drawing/2016/5/12/chartex" xmlns:cx7="http://schemas.microsoft.com/office/drawing/2016/5/13/chartex" xmlns:cx8="http://schemas.microsoft.com/office/drawing/2016/5/14/chartex" xmlns:mc="http://schemas.openxmlformats.org/markup-compatibility/2006" xmlns:aink="http://schemas.microsoft.com/office/drawing/2016/ink" xmlns:am3d="http://schemas.microsoft.com/office/drawing/2017/model3d" xmlns:o="urn:schemas-microsoft-com:office:office" xmlns:oel="http://schemas.microsoft.com/office/2019/extlst" xmlns:r="http://schemas.openxmlformats.org/officeDocument/2006/relationships" xmlns:m="http://schemas.openxmlformats.org/officeDocument/2006/math" xmlns:v="urn:schemas-microsoft-com:vml" xmlns:wp14="http://schemas.microsoft.com/office/word/2010/wordprocessingDrawing" xmlns:wp="http://schemas.openxmlformats.org/drawingml/2006/wordprocessingDrawing" xmlns:w10="urn:schemas-microsoft-com:office:word" xmlns:w="http://schemas.openxmlformats.org/wordprocessingml/2006/main" xmlns:w14="http://schemas.microsoft.com/office/word/2010/wordml" xmlns:w15="http://schemas.microsoft.com/office/word/2012/wordml" xmlns:w16cex="http://schemas.microsoft.com/office/word/2018/wordml/cex" xmlns:w16cid="http://schemas.microsoft.com/office/word/2016/wordml/cid" xmlns:w16="http://schemas.microsoft.com/office/word/2018/wordml" xmlns:w16du="http://schemas.microsoft.com/office/word/2023/wordml/word16du" xmlns:w16sdtdh="http://schemas.microsoft.com/office/word/2020/wordml/sdtdatahash" xmlns:w16se="http://schemas.microsoft.com/office/word/2015/wordml/symex" xmlns:wpg="http://schemas.microsoft.com/office/word/2010/wordprocessingGroup" xmlns:wpi="http://schemas.microsoft.com/office/word/2010/wordprocessingInk" xmlns:wne="http://schemas.microsoft.com/office/word/2006/wordml" xmlns:wps="http://schemas.microsoft.com/office/word/2010/wordprocessingShape" mc:Ignorable="w14 w15 w16se w16cid w16 w16cex w16sdtdh w16du wp14">
+<w:footnotes xmlns:wpc="http://schemas.microsoft.com/office/word/2010/wordprocessingCanvas" xmlns:cx="http://schemas.microsoft.com/office/drawing/2014/chartex" xmlns:cx1="http://schemas.microsoft.com/office/drawing/2015/9/8/chartex" xmlns:cx2="http://schemas.microsoft.com/office/drawing/2015/10/21/chartex" xmlns:cx3="http://schemas.microsoft.com/office/drawing/2016/5/9/chartex" xmlns:cx4="http://schemas.microsoft.com/office/drawing/2016/5/10/chartex" xmlns:cx5="http://schemas.microsoft.com/office/drawing/2016/5/11/chartex" xmlns:cx6="http://schemas.microsoft.com/office/drawing/2016/5/12/chartex" xmlns:cx7="http://schemas.microsoft.com/office/drawing/2016/5/13/chartex" xmlns:cx8="http://schemas.microsoft.com/office/drawing/2016/5/14/chartex" xmlns:mc="http://schemas.openxmlformats.org/markup-compatibility/2006" xmlns:aink="http://schemas.microsoft.com/office/drawing/2016/ink" xmlns:am3d="http://schemas.microsoft.com/office/drawing/2017/model3d" xmlns:o="urn:schemas-microsoft-com:office:office" xmlns:r="http://schemas.openxmlformats.org/officeDocument/2006/relationships" xmlns:m="http://schemas.openxmlformats.org/officeDocument/2006/math" xmlns:v="urn:schemas-microsoft-com:vml" xmlns:wp14="http://schemas.microsoft.com/office/word/2010/wordprocessingDrawing" xmlns:wp="http://schemas.openxmlformats.org/drawingml/2006/wordprocessingDrawing" xmlns:w10="urn:schemas-microsoft-com:office:word" xmlns:w="http://schemas.openxmlformats.org/wordprocessingml/2006/main" xmlns:w14="http://schemas.microsoft.com/office/word/2010/wordml" xmlns:w15="http://schemas.microsoft.com/office/word/2012/wordml" xmlns:w16cid="http://schemas.microsoft.com/office/word/2016/wordml/cid" xmlns:w16se="http://schemas.microsoft.com/office/word/2015/wordml/symex" xmlns:wpg="http://schemas.microsoft.com/office/word/2010/wordprocessingGroup" xmlns:wpi="http://schemas.microsoft.com/office/word/2010/wordprocessingInk" xmlns:wne="http://schemas.microsoft.com/office/word/2006/wordml" xmlns:wps="http://schemas.microsoft.com/office/word/2010/wordprocessingShape" mc:Ignorable="w14 w15 w16se w16cid wp14">
   <w:footnote w:type="separator" w:id="-1">
     <w:p>
       <w:pPr>
@@ -4661,7 +4631,7 @@
 </file>
 
 <file path=word/numbering.xml><?xml version="1.0" encoding="utf-8"?>
-<w:numbering xmlns:wpc="http://schemas.microsoft.com/office/word/2010/wordprocessingCanvas" xmlns:cx="http://schemas.microsoft.com/office/drawing/2014/chartex" xmlns:cx1="http://schemas.microsoft.com/office/drawing/2015/9/8/chartex" xmlns:cx2="http://schemas.microsoft.com/office/drawing/2015/10/21/chartex" xmlns:cx3="http://schemas.microsoft.com/office/drawing/2016/5/9/chartex" xmlns:cx4="http://schemas.microsoft.com/office/drawing/2016/5/10/chartex" xmlns:cx5="http://schemas.microsoft.com/office/drawing/2016/5/11/chartex" xmlns:cx6="http://schemas.microsoft.com/office/drawing/2016/5/12/chartex" xmlns:cx7="http://schemas.microsoft.com/office/drawing/2016/5/13/chartex" xmlns:cx8="http://schemas.microsoft.com/office/drawing/2016/5/14/chartex" xmlns:mc="http://schemas.openxmlformats.org/markup-compatibility/2006" xmlns:aink="http://schemas.microsoft.com/office/drawing/2016/ink" xmlns:am3d="http://schemas.microsoft.com/office/drawing/2017/model3d" xmlns:o="urn:schemas-microsoft-com:office:office" xmlns:oel="http://schemas.microsoft.com/office/2019/extlst" xmlns:r="http://schemas.openxmlformats.org/officeDocument/2006/relationships" xmlns:m="http://schemas.openxmlformats.org/officeDocument/2006/math" xmlns:v="urn:schemas-microsoft-com:vml" xmlns:wp14="http://schemas.microsoft.com/office/word/2010/wordprocessingDrawing" xmlns:wp="http://schemas.openxmlformats.org/drawingml/2006/wordprocessingDrawing" xmlns:w10="urn:schemas-microsoft-com:office:word" xmlns:w="http://schemas.openxmlformats.org/wordprocessingml/2006/main" xmlns:w14="http://schemas.microsoft.com/office/word/2010/wordml" xmlns:w15="http://schemas.microsoft.com/office/word/2012/wordml" xmlns:w16cex="http://schemas.microsoft.com/office/word/2018/wordml/cex" xmlns:w16cid="http://schemas.microsoft.com/office/word/2016/wordml/cid" xmlns:w16="http://schemas.microsoft.com/office/word/2018/wordml" xmlns:w16du="http://schemas.microsoft.com/office/word/2023/wordml/word16du" xmlns:w16sdtdh="http://schemas.microsoft.com/office/word/2020/wordml/sdtdatahash" xmlns:w16se="http://schemas.microsoft.com/office/word/2015/wordml/symex" xmlns:wpg="http://schemas.microsoft.com/office/word/2010/wordprocessingGroup" xmlns:wpi="http://schemas.microsoft.com/office/word/2010/wordprocessingInk" xmlns:wne="http://schemas.microsoft.com/office/word/2006/wordml" xmlns:wps="http://schemas.microsoft.com/office/word/2010/wordprocessingShape" mc:Ignorable="w14 w15 w16se w16cid w16 w16cex w16sdtdh w16du wp14">
+<w:numbering xmlns:wpc="http://schemas.microsoft.com/office/word/2010/wordprocessingCanvas" xmlns:cx="http://schemas.microsoft.com/office/drawing/2014/chartex" xmlns:cx1="http://schemas.microsoft.com/office/drawing/2015/9/8/chartex" xmlns:cx2="http://schemas.microsoft.com/office/drawing/2015/10/21/chartex" xmlns:cx3="http://schemas.microsoft.com/office/drawing/2016/5/9/chartex" xmlns:cx4="http://schemas.microsoft.com/office/drawing/2016/5/10/chartex" xmlns:cx5="http://schemas.microsoft.com/office/drawing/2016/5/11/chartex" xmlns:cx6="http://schemas.microsoft.com/office/drawing/2016/5/12/chartex" xmlns:cx7="http://schemas.microsoft.com/office/drawing/2016/5/13/chartex" xmlns:cx8="http://schemas.microsoft.com/office/drawing/2016/5/14/chartex" xmlns:mc="http://schemas.openxmlformats.org/markup-compatibility/2006" xmlns:aink="http://schemas.microsoft.com/office/drawing/2016/ink" xmlns:am3d="http://schemas.microsoft.com/office/drawing/2017/model3d" xmlns:o="urn:schemas-microsoft-com:office:office" xmlns:r="http://schemas.openxmlformats.org/officeDocument/2006/relationships" xmlns:m="http://schemas.openxmlformats.org/officeDocument/2006/math" xmlns:v="urn:schemas-microsoft-com:vml" xmlns:wp14="http://schemas.microsoft.com/office/word/2010/wordprocessingDrawing" xmlns:wp="http://schemas.openxmlformats.org/drawingml/2006/wordprocessingDrawing" xmlns:w10="urn:schemas-microsoft-com:office:word" xmlns:w="http://schemas.openxmlformats.org/wordprocessingml/2006/main" xmlns:w14="http://schemas.microsoft.com/office/word/2010/wordml" xmlns:w15="http://schemas.microsoft.com/office/word/2012/wordml" xmlns:w16cid="http://schemas.microsoft.com/office/word/2016/wordml/cid" xmlns:w16se="http://schemas.microsoft.com/office/word/2015/wordml/symex" xmlns:wpg="http://schemas.microsoft.com/office/word/2010/wordprocessingGroup" xmlns:wpi="http://schemas.microsoft.com/office/word/2010/wordprocessingInk" xmlns:wne="http://schemas.microsoft.com/office/word/2006/wordml" xmlns:wps="http://schemas.microsoft.com/office/word/2010/wordprocessingShape" mc:Ignorable="w14 w15 w16se w16cid wp14">
   <w:abstractNum w:abstractNumId="0" w15:restartNumberingAfterBreak="0">
     <w:nsid w:val="FFFFFF7C"/>
     <w:multiLevelType w:val="singleLevel"/>
@@ -6114,22 +6084,22 @@
       </w:pPr>
     </w:lvl>
   </w:abstractNum>
-  <w:num w:numId="1" w16cid:durableId="1940018743">
+  <w:num w:numId="1">
     <w:abstractNumId w:val="14"/>
   </w:num>
-  <w:num w:numId="2" w16cid:durableId="999121614">
+  <w:num w:numId="2">
     <w:abstractNumId w:val="13"/>
   </w:num>
-  <w:num w:numId="3" w16cid:durableId="245387030">
+  <w:num w:numId="3">
     <w:abstractNumId w:val="10"/>
   </w:num>
-  <w:num w:numId="4" w16cid:durableId="525799312">
+  <w:num w:numId="4">
     <w:abstractNumId w:val="10"/>
   </w:num>
-  <w:num w:numId="5" w16cid:durableId="989871589">
+  <w:num w:numId="5">
     <w:abstractNumId w:val="18"/>
   </w:num>
-  <w:num w:numId="6" w16cid:durableId="1617252687">
+  <w:num w:numId="6">
     <w:abstractNumId w:val="17"/>
     <w:lvlOverride w:ilvl="0">
       <w:startOverride w:val="1"/>
@@ -6159,62 +6129,62 @@
       <w:startOverride w:val="1"/>
     </w:lvlOverride>
   </w:num>
-  <w:num w:numId="7" w16cid:durableId="316344533">
+  <w:num w:numId="7">
     <w:abstractNumId w:val="15"/>
   </w:num>
-  <w:num w:numId="8" w16cid:durableId="824862214">
+  <w:num w:numId="8">
     <w:abstractNumId w:val="10"/>
   </w:num>
-  <w:num w:numId="9" w16cid:durableId="2029482100">
+  <w:num w:numId="9">
     <w:abstractNumId w:val="10"/>
   </w:num>
-  <w:num w:numId="10" w16cid:durableId="850338806">
+  <w:num w:numId="10">
     <w:abstractNumId w:val="11"/>
   </w:num>
-  <w:num w:numId="11" w16cid:durableId="914630798">
+  <w:num w:numId="11">
     <w:abstractNumId w:val="16"/>
   </w:num>
-  <w:num w:numId="12" w16cid:durableId="1877229069">
+  <w:num w:numId="12">
     <w:abstractNumId w:val="12"/>
   </w:num>
-  <w:num w:numId="13" w16cid:durableId="1584335221">
+  <w:num w:numId="13">
     <w:abstractNumId w:val="19"/>
   </w:num>
-  <w:num w:numId="14" w16cid:durableId="259143423">
+  <w:num w:numId="14">
     <w:abstractNumId w:val="0"/>
   </w:num>
-  <w:num w:numId="15" w16cid:durableId="457457920">
+  <w:num w:numId="15">
     <w:abstractNumId w:val="1"/>
   </w:num>
-  <w:num w:numId="16" w16cid:durableId="1451389254">
+  <w:num w:numId="16">
     <w:abstractNumId w:val="2"/>
   </w:num>
-  <w:num w:numId="17" w16cid:durableId="873887398">
+  <w:num w:numId="17">
     <w:abstractNumId w:val="3"/>
   </w:num>
-  <w:num w:numId="18" w16cid:durableId="1947500262">
+  <w:num w:numId="18">
     <w:abstractNumId w:val="8"/>
   </w:num>
-  <w:num w:numId="19" w16cid:durableId="1243563279">
+  <w:num w:numId="19">
     <w:abstractNumId w:val="4"/>
   </w:num>
-  <w:num w:numId="20" w16cid:durableId="346055210">
+  <w:num w:numId="20">
     <w:abstractNumId w:val="5"/>
   </w:num>
-  <w:num w:numId="21" w16cid:durableId="538207420">
+  <w:num w:numId="21">
     <w:abstractNumId w:val="6"/>
   </w:num>
-  <w:num w:numId="22" w16cid:durableId="1658797829">
+  <w:num w:numId="22">
     <w:abstractNumId w:val="7"/>
   </w:num>
-  <w:num w:numId="23" w16cid:durableId="257521045">
+  <w:num w:numId="23">
     <w:abstractNumId w:val="9"/>
   </w:num>
 </w:numbering>
 </file>
 
 <file path=word/styles.xml><?xml version="1.0" encoding="utf-8"?>
-<w:styles xmlns:mc="http://schemas.openxmlformats.org/markup-compatibility/2006" xmlns:r="http://schemas.openxmlformats.org/officeDocument/2006/relationships" xmlns:w="http://schemas.openxmlformats.org/wordprocessingml/2006/main" xmlns:w14="http://schemas.microsoft.com/office/word/2010/wordml" xmlns:w15="http://schemas.microsoft.com/office/word/2012/wordml" xmlns:w16cex="http://schemas.microsoft.com/office/word/2018/wordml/cex" xmlns:w16cid="http://schemas.microsoft.com/office/word/2016/wordml/cid" xmlns:w16="http://schemas.microsoft.com/office/word/2018/wordml" xmlns:w16du="http://schemas.microsoft.com/office/word/2023/wordml/word16du" xmlns:w16sdtdh="http://schemas.microsoft.com/office/word/2020/wordml/sdtdatahash" xmlns:w16se="http://schemas.microsoft.com/office/word/2015/wordml/symex" mc:Ignorable="w14 w15 w16se w16cid w16 w16cex w16sdtdh w16du">
+<w:styles xmlns:mc="http://schemas.openxmlformats.org/markup-compatibility/2006" xmlns:r="http://schemas.openxmlformats.org/officeDocument/2006/relationships" xmlns:w="http://schemas.openxmlformats.org/wordprocessingml/2006/main" xmlns:w14="http://schemas.microsoft.com/office/word/2010/wordml" xmlns:w15="http://schemas.microsoft.com/office/word/2012/wordml" xmlns:w16cid="http://schemas.microsoft.com/office/word/2016/wordml/cid" xmlns:w16se="http://schemas.microsoft.com/office/word/2015/wordml/symex" mc:Ignorable="w14 w15 w16se w16cid">
   <w:docDefaults>
     <w:rPrDefault>
       <w:rPr>
@@ -6230,7 +6200,7 @@
       </w:pPr>
     </w:pPrDefault>
   </w:docDefaults>
-  <w:latentStyles w:defLockedState="0" w:defUIPriority="99" w:defSemiHidden="0" w:defUnhideWhenUsed="0" w:defQFormat="0" w:count="376">
+  <w:latentStyles w:defLockedState="0" w:defUIPriority="99" w:defSemiHidden="0" w:defUnhideWhenUsed="0" w:defQFormat="0" w:count="375">
     <w:lsdException w:name="Normal" w:uiPriority="0" w:qFormat="1"/>
     <w:lsdException w:name="heading 1" w:uiPriority="0" w:qFormat="1"/>
     <w:lsdException w:name="heading 2" w:semiHidden="1" w:uiPriority="0" w:unhideWhenUsed="1" w:qFormat="1"/>
@@ -6606,7 +6576,6 @@
     <w:lsdException w:name="Smart Hyperlink" w:semiHidden="1" w:unhideWhenUsed="1"/>
     <w:lsdException w:name="Hashtag" w:semiHidden="1" w:unhideWhenUsed="1"/>
     <w:lsdException w:name="Unresolved Mention" w:semiHidden="1" w:unhideWhenUsed="1"/>
-    <w:lsdException w:name="Smart Link" w:semiHidden="1" w:unhideWhenUsed="1"/>
   </w:latentStyles>
   <w:style w:type="paragraph" w:default="1" w:styleId="Normal">
     <w:name w:val="Normal"/>
@@ -6663,6 +6632,7 @@
   <w:style w:type="character" w:default="1" w:styleId="DefaultParagraphFont">
     <w:name w:val="Default Paragraph Font"/>
     <w:uiPriority w:val="1"/>
+    <w:semiHidden/>
     <w:unhideWhenUsed/>
   </w:style>
   <w:style w:type="table" w:default="1" w:styleId="TableNormal">
@@ -7970,6 +7940,12 @@
 </file>
 
 <file path=customXml/item1.xml><?xml version="1.0" encoding="utf-8"?>
+<p:properties xmlns:p="http://schemas.microsoft.com/office/2006/metadata/properties" xmlns:xsi="http://www.w3.org/2001/XMLSchema-instance" xmlns:pc="http://schemas.microsoft.com/office/infopath/2007/PartnerControls">
+  <documentManagement/>
+</p:properties>
+</file>
+
+<file path=customXml/item2.xml><?xml version="1.0" encoding="utf-8"?>
 <ct:contentTypeSchema xmlns:ct="http://schemas.microsoft.com/office/2006/metadata/contentType" xmlns:ma="http://schemas.microsoft.com/office/2006/metadata/properties/metaAttributes" ct:_="" ma:_="" ma:contentTypeName="Document" ma:contentTypeID="0x0101009BA7163B6D9A0E4CADAE4556C6004C9A" ma:contentTypeVersion="4" ma:contentTypeDescription="Crée un document." ma:contentTypeScope="" ma:versionID="7d8ef6600eb90aafaa5eaaa14f02195e">
   <xsd:schema xmlns:xsd="http://www.w3.org/2001/XMLSchema" xmlns:xs="http://www.w3.org/2001/XMLSchema" xmlns:p="http://schemas.microsoft.com/office/2006/metadata/properties" xmlns:ns2="d289fb49-433a-4a2e-a5f1-da25e2a65b0e" targetNamespace="http://schemas.microsoft.com/office/2006/metadata/properties" ma:root="true" ma:fieldsID="ea55070a236c61d58cd916213a82d040" ns2:_="">
     <xsd:import namespace="d289fb49-433a-4a2e-a5f1-da25e2a65b0e"/>
@@ -8113,17 +8089,7 @@
 </ct:contentTypeSchema>
 </file>
 
-<file path=customXml/item2.xml><?xml version="1.0" encoding="utf-8"?>
-<p:properties xmlns:p="http://schemas.microsoft.com/office/2006/metadata/properties" xmlns:xsi="http://www.w3.org/2001/XMLSchema-instance" xmlns:pc="http://schemas.microsoft.com/office/infopath/2007/PartnerControls">
-  <documentManagement/>
-</p:properties>
-</file>
-
 <file path=customXml/item3.xml><?xml version="1.0" encoding="utf-8"?>
-<b:Sources xmlns:b="http://schemas.openxmlformats.org/officeDocument/2006/bibliography" xmlns="http://schemas.openxmlformats.org/officeDocument/2006/bibliography" SelectedStyle="\APASixthEditionOfficeOnline.xsl" StyleName="APA" Version="6"/>
-</file>
-
-<file path=customXml/item4.xml><?xml version="1.0" encoding="utf-8"?>
 <?mso-contentType ?>
 <FormTemplates xmlns="http://schemas.microsoft.com/sharepoint/v3/contenttype/forms">
   <Display>DocumentLibraryForm</Display>
@@ -8132,7 +8098,20 @@
 </FormTemplates>
 </file>
 
+<file path=customXml/item4.xml><?xml version="1.0" encoding="utf-8"?>
+<b:Sources xmlns:b="http://schemas.openxmlformats.org/officeDocument/2006/bibliography" xmlns="http://schemas.openxmlformats.org/officeDocument/2006/bibliography" SelectedStyle="\APASixthEditionOfficeOnline.xsl" StyleName="APA" Version="6"/>
+</file>
+
 <file path=customXml/itemProps1.xml><?xml version="1.0" encoding="utf-8"?>
+<ds:datastoreItem xmlns:ds="http://schemas.openxmlformats.org/officeDocument/2006/customXml" ds:itemID="{778B45E7-56FB-406F-A68B-4078EDF1DCF7}">
+  <ds:schemaRefs>
+    <ds:schemaRef ds:uri="http://schemas.microsoft.com/office/2006/metadata/properties"/>
+    <ds:schemaRef ds:uri="http://schemas.microsoft.com/office/infopath/2007/PartnerControls"/>
+  </ds:schemaRefs>
+</ds:datastoreItem>
+</file>
+
+<file path=customXml/itemProps2.xml><?xml version="1.0" encoding="utf-8"?>
 <ds:datastoreItem xmlns:ds="http://schemas.openxmlformats.org/officeDocument/2006/customXml" ds:itemID="{B8D24E57-6F5E-40CF-9569-8511F514DB10}">
   <ds:schemaRefs>
     <ds:schemaRef ds:uri="http://schemas.microsoft.com/office/2006/metadata/contentType"/>
@@ -8150,27 +8129,18 @@
 </ds:datastoreItem>
 </file>
 
-<file path=customXml/itemProps2.xml><?xml version="1.0" encoding="utf-8"?>
-<ds:datastoreItem xmlns:ds="http://schemas.openxmlformats.org/officeDocument/2006/customXml" ds:itemID="{778B45E7-56FB-406F-A68B-4078EDF1DCF7}">
+<file path=customXml/itemProps3.xml><?xml version="1.0" encoding="utf-8"?>
+<ds:datastoreItem xmlns:ds="http://schemas.openxmlformats.org/officeDocument/2006/customXml" ds:itemID="{CF59E3C2-B6A0-4A14-83A2-0C36A63021A6}">
   <ds:schemaRefs>
-    <ds:schemaRef ds:uri="http://schemas.microsoft.com/office/2006/metadata/properties"/>
-    <ds:schemaRef ds:uri="http://schemas.microsoft.com/office/infopath/2007/PartnerControls"/>
-  </ds:schemaRefs>
-</ds:datastoreItem>
-</file>
-
-<file path=customXml/itemProps3.xml><?xml version="1.0" encoding="utf-8"?>
-<ds:datastoreItem xmlns:ds="http://schemas.openxmlformats.org/officeDocument/2006/customXml" ds:itemID="{6C934EB2-A5AA-46D0-B042-592FB4C024DA}">
-  <ds:schemaRefs>
-    <ds:schemaRef ds:uri="http://schemas.openxmlformats.org/officeDocument/2006/bibliography"/>
+    <ds:schemaRef ds:uri="http://schemas.microsoft.com/sharepoint/v3/contenttype/forms"/>
   </ds:schemaRefs>
 </ds:datastoreItem>
 </file>
 
 <file path=customXml/itemProps4.xml><?xml version="1.0" encoding="utf-8"?>
-<ds:datastoreItem xmlns:ds="http://schemas.openxmlformats.org/officeDocument/2006/customXml" ds:itemID="{CF59E3C2-B6A0-4A14-83A2-0C36A63021A6}">
+<ds:datastoreItem xmlns:ds="http://schemas.openxmlformats.org/officeDocument/2006/customXml" ds:itemID="{E3CE5ECD-9F8D-44DC-8CF3-78C36F7E7287}">
   <ds:schemaRefs>
-    <ds:schemaRef ds:uri="http://schemas.microsoft.com/sharepoint/v3/contenttype/forms"/>
+    <ds:schemaRef ds:uri="http://schemas.openxmlformats.org/officeDocument/2006/bibliography"/>
   </ds:schemaRefs>
 </ds:datastoreItem>
 </file>
</xml_diff>